<commit_message>
Added readings and some notes
</commit_message>
<xml_diff>
--- a/Super Senior/Fall/HIST153/Chapter Term Definitions.docx
+++ b/Super Senior/Fall/HIST153/Chapter Term Definitions.docx
@@ -346,13 +346,16 @@
       <w:r>
         <w:t xml:space="preserve">, fought over the land of Crimea. </w:t>
       </w:r>
-      <w:proofErr w:type="spellStart"/>
-      <w:r>
-        <w:t>Devistating</w:t>
-      </w:r>
-      <w:proofErr w:type="spellEnd"/>
-      <w:r>
-        <w:t xml:space="preserve"> for Russia – thought invincible before this. Catalyst for most reforms later. Discovered they </w:t>
+      <w:proofErr w:type="gramStart"/>
+      <w:r>
+        <w:t>Devastating</w:t>
+      </w:r>
+      <w:r>
+        <w:t xml:space="preserve"> for Russia – thought invincible before this.</w:t>
+      </w:r>
+      <w:proofErr w:type="gramEnd"/>
+      <w:r>
+        <w:t xml:space="preserve"> Catalyst for most reforms later. Discovered they </w:t>
       </w:r>
       <w:proofErr w:type="gramStart"/>
       <w:r>

</xml_diff>